<commit_message>
Update Technical Design Document Beta __ Nature Survives __ Team Throwaway Games.docx
TDD updates
</commit_message>
<xml_diff>
--- a/Beta Submission/Technical Design Document Beta __ Nature Survives __ Team Throwaway Games.docx
+++ b/Beta Submission/Technical Design Document Beta __ Nature Survives __ Team Throwaway Games.docx
@@ -17,9 +17,7 @@
         </w:rPr>
       </w:pPr>
       <w:bookmarkStart w:id="0" w:name="_bom0srmthfhx" w:colFirst="0" w:colLast="0"/>
-      <w:bookmarkStart w:id="1" w:name="_GoBack"/>
       <w:bookmarkEnd w:id="0"/>
-      <w:bookmarkEnd w:id="1"/>
       <w:r>
         <w:rPr>
           <w:rFonts w:ascii="Times New Roman" w:eastAsia="Times New Roman" w:hAnsi="Times New Roman" w:cs="Times New Roman"/>
@@ -63,8 +61,8 @@
           <w:szCs w:val="24"/>
         </w:rPr>
       </w:pPr>
-      <w:bookmarkStart w:id="2" w:name="_wm9gx07wg39k" w:colFirst="0" w:colLast="0"/>
-      <w:bookmarkEnd w:id="2"/>
+      <w:bookmarkStart w:id="1" w:name="_wm9gx07wg39k" w:colFirst="0" w:colLast="0"/>
+      <w:bookmarkEnd w:id="1"/>
       <w:r>
         <w:rPr>
           <w:rFonts w:ascii="Times New Roman" w:eastAsia="Times New Roman" w:hAnsi="Times New Roman" w:cs="Times New Roman"/>
@@ -90,8 +88,8 @@
           <w:szCs w:val="26"/>
         </w:rPr>
       </w:pPr>
-      <w:bookmarkStart w:id="3" w:name="_rgs92hz5z4zj" w:colFirst="0" w:colLast="0"/>
-      <w:bookmarkEnd w:id="3"/>
+      <w:bookmarkStart w:id="2" w:name="_rgs92hz5z4zj" w:colFirst="0" w:colLast="0"/>
+      <w:bookmarkEnd w:id="2"/>
       <w:r>
         <w:rPr>
           <w:rFonts w:ascii="Times New Roman" w:eastAsia="Times New Roman" w:hAnsi="Times New Roman" w:cs="Times New Roman"/>
@@ -806,15 +804,7 @@
           <w:sz w:val="24"/>
           <w:szCs w:val="24"/>
         </w:rPr>
-        <w:t xml:space="preserve">We have the capability </w:t>
-      </w:r>
-      <w:r>
-        <w:rPr>
-          <w:rFonts w:ascii="Times New Roman" w:eastAsia="Times New Roman" w:hAnsi="Times New Roman" w:cs="Times New Roman"/>
-          <w:sz w:val="24"/>
-          <w:szCs w:val="24"/>
-        </w:rPr>
-        <w:t xml:space="preserve">to pursue other operating systems such as Apple’s </w:t>
+        <w:t xml:space="preserve">We have the capability to pursue other operating systems such as Apple’s </w:t>
       </w:r>
       <w:proofErr w:type="spellStart"/>
       <w:r>
@@ -895,15 +885,7 @@
           <w:sz w:val="24"/>
           <w:szCs w:val="24"/>
         </w:rPr>
-        <w:t>Audio and sou</w:t>
-      </w:r>
-      <w:r>
-        <w:rPr>
-          <w:rFonts w:ascii="Times New Roman" w:eastAsia="Times New Roman" w:hAnsi="Times New Roman" w:cs="Times New Roman"/>
-          <w:sz w:val="24"/>
-          <w:szCs w:val="24"/>
-        </w:rPr>
-        <w:t>nd effects</w:t>
+        <w:t>Audio and sound effects</w:t>
       </w:r>
     </w:p>
     <w:p>
@@ -1030,15 +1012,7 @@
           <w:sz w:val="24"/>
           <w:szCs w:val="24"/>
         </w:rPr>
-        <w:t>, which means for each night there’s a range of</w:t>
-      </w:r>
-      <w:r>
-        <w:rPr>
-          <w:rFonts w:ascii="Times New Roman" w:eastAsia="Times New Roman" w:hAnsi="Times New Roman" w:cs="Times New Roman"/>
-          <w:sz w:val="24"/>
-          <w:szCs w:val="24"/>
-        </w:rPr>
-        <w:t xml:space="preserve"> Mushroom Fiends attempting to attack your civilization.</w:t>
+        <w:t>, which means for each night there’s a range of Mushroom Fiends attempting to attack your civilization.</w:t>
       </w:r>
     </w:p>
     <w:p>
@@ -1196,15 +1170,7 @@
           <w:sz w:val="24"/>
           <w:szCs w:val="24"/>
         </w:rPr>
-        <w:t>Basic</w:t>
-      </w:r>
-      <w:r>
-        <w:rPr>
-          <w:rFonts w:ascii="Times New Roman" w:eastAsia="Times New Roman" w:hAnsi="Times New Roman" w:cs="Times New Roman"/>
-          <w:sz w:val="24"/>
-          <w:szCs w:val="24"/>
-        </w:rPr>
-        <w:t xml:space="preserve"> Menu System</w:t>
+        <w:t>Basic Menu System</w:t>
       </w:r>
     </w:p>
     <w:p>
@@ -1235,11 +1201,304 @@
           <w:sz w:val="24"/>
           <w:szCs w:val="24"/>
         </w:rPr>
+        <w:t>Fog of War</w:t>
+      </w:r>
+    </w:p>
+    <w:p>
+      <w:pPr>
+        <w:pStyle w:val="ListParagraph"/>
+        <w:numPr>
+          <w:ilvl w:val="0"/>
+          <w:numId w:val="4"/>
+        </w:numPr>
+        <w:spacing w:after="20" w:line="360" w:lineRule="auto"/>
+        <w:ind w:right="60"/>
+        <w:jc w:val="both"/>
+        <w:rPr>
+          <w:rFonts w:ascii="Times New Roman" w:eastAsia="Times New Roman" w:hAnsi="Times New Roman" w:cs="Times New Roman"/>
+          <w:sz w:val="24"/>
+          <w:szCs w:val="24"/>
+        </w:rPr>
+      </w:pPr>
+      <w:r>
+        <w:rPr>
+          <w:rFonts w:ascii="Times New Roman" w:eastAsia="Times New Roman" w:hAnsi="Times New Roman" w:cs="Times New Roman"/>
+          <w:sz w:val="24"/>
+          <w:szCs w:val="24"/>
+        </w:rPr>
+        <w:t xml:space="preserve">The first layer fog of war is cleared when a </w:t>
+      </w:r>
+      <w:proofErr w:type="spellStart"/>
+      <w:r>
+        <w:rPr>
+          <w:rFonts w:ascii="Times New Roman" w:eastAsia="Times New Roman" w:hAnsi="Times New Roman" w:cs="Times New Roman"/>
+          <w:sz w:val="24"/>
+          <w:szCs w:val="24"/>
+        </w:rPr>
+        <w:t>wongle</w:t>
+      </w:r>
+      <w:proofErr w:type="spellEnd"/>
+      <w:r>
+        <w:rPr>
+          <w:rFonts w:ascii="Times New Roman" w:eastAsia="Times New Roman" w:hAnsi="Times New Roman" w:cs="Times New Roman"/>
+          <w:sz w:val="24"/>
+          <w:szCs w:val="24"/>
+        </w:rPr>
+        <w:t xml:space="preserve"> walks towards an area or a building is placed.  This area shows the player the environment and the enemies in that area.</w:t>
+      </w:r>
+    </w:p>
+    <w:p>
+      <w:pPr>
+        <w:pStyle w:val="ListParagraph"/>
+        <w:numPr>
+          <w:ilvl w:val="0"/>
+          <w:numId w:val="4"/>
+        </w:numPr>
+        <w:spacing w:after="20" w:line="360" w:lineRule="auto"/>
+        <w:ind w:right="60"/>
+        <w:jc w:val="both"/>
+        <w:rPr>
+          <w:rFonts w:ascii="Times New Roman" w:eastAsia="Times New Roman" w:hAnsi="Times New Roman" w:cs="Times New Roman"/>
+          <w:sz w:val="24"/>
+          <w:szCs w:val="24"/>
+        </w:rPr>
+      </w:pPr>
+      <w:r>
+        <w:rPr>
+          <w:rFonts w:ascii="Times New Roman" w:eastAsia="Times New Roman" w:hAnsi="Times New Roman" w:cs="Times New Roman"/>
+          <w:sz w:val="24"/>
+          <w:szCs w:val="24"/>
+        </w:rPr>
+        <w:t xml:space="preserve">As soon as the </w:t>
+      </w:r>
+      <w:proofErr w:type="spellStart"/>
+      <w:r>
+        <w:rPr>
+          <w:rFonts w:ascii="Times New Roman" w:eastAsia="Times New Roman" w:hAnsi="Times New Roman" w:cs="Times New Roman"/>
+          <w:sz w:val="24"/>
+          <w:szCs w:val="24"/>
+        </w:rPr>
+        <w:t>wongle</w:t>
+      </w:r>
+      <w:proofErr w:type="spellEnd"/>
+      <w:r>
+        <w:rPr>
+          <w:rFonts w:ascii="Times New Roman" w:eastAsia="Times New Roman" w:hAnsi="Times New Roman" w:cs="Times New Roman"/>
+          <w:sz w:val="24"/>
+          <w:szCs w:val="24"/>
+        </w:rPr>
+        <w:t xml:space="preserve"> walks away and leaves the area, the second layer fog of war is created, and while this still shows the players the environment, the enemies are hidden from this area.</w:t>
+      </w:r>
+    </w:p>
+    <w:p>
+      <w:pPr>
+        <w:spacing w:after="20" w:line="360" w:lineRule="auto"/>
+        <w:ind w:left="1060" w:right="60" w:hanging="360"/>
+        <w:jc w:val="both"/>
+        <w:rPr>
+          <w:rFonts w:ascii="Times New Roman" w:eastAsia="Times New Roman" w:hAnsi="Times New Roman" w:cs="Times New Roman"/>
+          <w:sz w:val="24"/>
+          <w:szCs w:val="24"/>
+        </w:rPr>
+      </w:pPr>
+      <w:r>
+        <w:t>•</w:t>
+      </w:r>
+      <w:r>
+        <w:rPr>
+          <w:rFonts w:ascii="Times New Roman" w:eastAsia="Times New Roman" w:hAnsi="Times New Roman" w:cs="Times New Roman"/>
+          <w:sz w:val="14"/>
+          <w:szCs w:val="14"/>
+        </w:rPr>
+        <w:t xml:space="preserve">       </w:t>
+      </w:r>
+      <w:r>
+        <w:rPr>
+          <w:rFonts w:ascii="Times New Roman" w:eastAsia="Times New Roman" w:hAnsi="Times New Roman" w:cs="Times New Roman"/>
+          <w:sz w:val="24"/>
+          <w:szCs w:val="24"/>
+        </w:rPr>
+        <w:t>Notification System</w:t>
+      </w:r>
+      <w:r>
+        <w:rPr>
+          <w:rFonts w:ascii="Times New Roman" w:eastAsia="Times New Roman" w:hAnsi="Times New Roman" w:cs="Times New Roman"/>
+          <w:sz w:val="24"/>
+          <w:szCs w:val="24"/>
+        </w:rPr>
+        <w:t xml:space="preserve"> to give the players feedback and information.</w:t>
+      </w:r>
+    </w:p>
+    <w:p>
+      <w:pPr>
+        <w:spacing w:after="20" w:line="360" w:lineRule="auto"/>
+        <w:ind w:left="1060" w:right="60" w:hanging="360"/>
+        <w:jc w:val="both"/>
+        <w:rPr>
+          <w:rFonts w:ascii="Times New Roman" w:eastAsia="Times New Roman" w:hAnsi="Times New Roman" w:cs="Times New Roman"/>
+          <w:sz w:val="24"/>
+          <w:szCs w:val="24"/>
+        </w:rPr>
+      </w:pPr>
+      <w:r>
+        <w:t>•</w:t>
+      </w:r>
+      <w:r>
+        <w:rPr>
+          <w:rFonts w:ascii="Times New Roman" w:eastAsia="Times New Roman" w:hAnsi="Times New Roman" w:cs="Times New Roman"/>
+          <w:sz w:val="14"/>
+          <w:szCs w:val="14"/>
+        </w:rPr>
+        <w:t xml:space="preserve">       </w:t>
+      </w:r>
+      <w:r>
+        <w:rPr>
+          <w:rFonts w:ascii="Times New Roman" w:eastAsia="Times New Roman" w:hAnsi="Times New Roman" w:cs="Times New Roman"/>
+          <w:sz w:val="24"/>
+          <w:szCs w:val="24"/>
+        </w:rPr>
+        <w:t>Tutorial Level</w:t>
+      </w:r>
+    </w:p>
+    <w:p>
+      <w:pPr>
+        <w:pStyle w:val="ListParagraph"/>
+        <w:numPr>
+          <w:ilvl w:val="0"/>
+          <w:numId w:val="4"/>
+        </w:numPr>
+        <w:spacing w:after="20" w:line="360" w:lineRule="auto"/>
+        <w:ind w:right="60"/>
+        <w:jc w:val="both"/>
+        <w:rPr>
+          <w:rFonts w:ascii="Times New Roman" w:eastAsia="Times New Roman" w:hAnsi="Times New Roman" w:cs="Times New Roman"/>
+          <w:sz w:val="24"/>
+          <w:szCs w:val="24"/>
+        </w:rPr>
+      </w:pPr>
+      <w:r>
+        <w:rPr>
+          <w:rFonts w:ascii="Times New Roman" w:eastAsia="Times New Roman" w:hAnsi="Times New Roman" w:cs="Times New Roman"/>
+          <w:sz w:val="24"/>
+          <w:szCs w:val="24"/>
+        </w:rPr>
+        <w:t>This level guides the players on the basic mechanics of the game.</w:t>
+      </w:r>
+    </w:p>
+    <w:p>
+      <w:pPr>
+        <w:spacing w:after="20" w:line="360" w:lineRule="auto"/>
+        <w:ind w:left="1060" w:right="60" w:hanging="360"/>
+        <w:jc w:val="both"/>
+        <w:rPr>
+          <w:rFonts w:ascii="Times New Roman" w:eastAsia="Times New Roman" w:hAnsi="Times New Roman" w:cs="Times New Roman"/>
+          <w:sz w:val="24"/>
+          <w:szCs w:val="24"/>
+        </w:rPr>
+      </w:pPr>
+      <w:r>
+        <w:t>•</w:t>
+      </w:r>
+      <w:r>
+        <w:rPr>
+          <w:rFonts w:ascii="Times New Roman" w:eastAsia="Times New Roman" w:hAnsi="Times New Roman" w:cs="Times New Roman"/>
+          <w:sz w:val="14"/>
+          <w:szCs w:val="14"/>
+        </w:rPr>
+        <w:t xml:space="preserve">       </w:t>
+      </w:r>
+      <w:r>
+        <w:rPr>
+          <w:rFonts w:ascii="Times New Roman" w:eastAsia="Times New Roman" w:hAnsi="Times New Roman" w:cs="Times New Roman"/>
+          <w:sz w:val="24"/>
+          <w:szCs w:val="24"/>
+        </w:rPr>
+        <w:t>Day and Night cycle</w:t>
+      </w:r>
+    </w:p>
+    <w:p>
+      <w:pPr>
+        <w:pStyle w:val="ListParagraph"/>
+        <w:numPr>
+          <w:ilvl w:val="0"/>
+          <w:numId w:val="4"/>
+        </w:numPr>
+        <w:spacing w:after="20" w:line="360" w:lineRule="auto"/>
+        <w:ind w:right="60"/>
+        <w:jc w:val="both"/>
+        <w:rPr>
+          <w:rFonts w:ascii="Times New Roman" w:eastAsia="Times New Roman" w:hAnsi="Times New Roman" w:cs="Times New Roman"/>
+          <w:sz w:val="24"/>
+          <w:szCs w:val="24"/>
+        </w:rPr>
+      </w:pPr>
+      <w:r>
+        <w:rPr>
+          <w:rFonts w:ascii="Times New Roman" w:eastAsia="Times New Roman" w:hAnsi="Times New Roman" w:cs="Times New Roman"/>
+          <w:sz w:val="24"/>
+          <w:szCs w:val="24"/>
+        </w:rPr>
+        <w:t>Enemies come at night, this gives the player time during the day to prepare for the enemy forces that are arriving</w:t>
+      </w:r>
+    </w:p>
+    <w:p>
+      <w:pPr>
+        <w:spacing w:after="20" w:line="360" w:lineRule="auto"/>
+        <w:ind w:left="1060" w:right="60" w:hanging="360"/>
+        <w:jc w:val="both"/>
+        <w:rPr>
+          <w:rFonts w:ascii="Times New Roman" w:eastAsia="Times New Roman" w:hAnsi="Times New Roman" w:cs="Times New Roman"/>
+          <w:sz w:val="24"/>
+          <w:szCs w:val="24"/>
+        </w:rPr>
+      </w:pPr>
+      <w:r>
+        <w:t>•</w:t>
+      </w:r>
+      <w:r>
+        <w:rPr>
+          <w:rFonts w:ascii="Times New Roman" w:eastAsia="Times New Roman" w:hAnsi="Times New Roman" w:cs="Times New Roman"/>
+          <w:sz w:val="14"/>
+          <w:szCs w:val="14"/>
+        </w:rPr>
+        <w:t xml:space="preserve">       </w:t>
+      </w:r>
+      <w:r>
+        <w:rPr>
+          <w:rFonts w:ascii="Times New Roman" w:eastAsia="Times New Roman" w:hAnsi="Times New Roman" w:cs="Times New Roman"/>
+          <w:sz w:val="24"/>
+          <w:szCs w:val="24"/>
+        </w:rPr>
         <w:t>Lighting effects</w:t>
       </w:r>
     </w:p>
     <w:p>
       <w:pPr>
+        <w:pStyle w:val="ListParagraph"/>
+        <w:numPr>
+          <w:ilvl w:val="0"/>
+          <w:numId w:val="4"/>
+        </w:numPr>
+        <w:spacing w:after="20" w:line="360" w:lineRule="auto"/>
+        <w:ind w:right="60"/>
+        <w:jc w:val="both"/>
+        <w:rPr>
+          <w:rFonts w:ascii="Times New Roman" w:eastAsia="Times New Roman" w:hAnsi="Times New Roman" w:cs="Times New Roman"/>
+          <w:sz w:val="24"/>
+          <w:szCs w:val="24"/>
+        </w:rPr>
+      </w:pPr>
+      <w:r>
+        <w:rPr>
+          <w:rFonts w:ascii="Times New Roman" w:eastAsia="Times New Roman" w:hAnsi="Times New Roman" w:cs="Times New Roman"/>
+          <w:sz w:val="24"/>
+          <w:szCs w:val="24"/>
+        </w:rPr>
+        <w:t>Day and night cycle make lighting effects crucial</w:t>
+      </w:r>
+    </w:p>
+    <w:p>
+      <w:pPr>
         <w:spacing w:after="20" w:line="360" w:lineRule="auto"/>
         <w:ind w:left="1060" w:right="60" w:hanging="360"/>
         <w:jc w:val="both"/>
@@ -1271,35 +1530,27 @@
     </w:p>
     <w:p>
       <w:pPr>
-        <w:spacing w:after="20" w:line="360" w:lineRule="auto"/>
-        <w:ind w:left="1800" w:right="60" w:hanging="360"/>
-        <w:jc w:val="both"/>
-        <w:rPr>
-          <w:rFonts w:ascii="Times New Roman" w:eastAsia="Times New Roman" w:hAnsi="Times New Roman" w:cs="Times New Roman"/>
-          <w:sz w:val="24"/>
-          <w:szCs w:val="24"/>
-        </w:rPr>
-      </w:pPr>
-      <w:r>
-        <w:rPr>
-          <w:rFonts w:ascii="Courier New" w:eastAsia="Courier New" w:hAnsi="Courier New" w:cs="Courier New"/>
-        </w:rPr>
-        <w:t>o</w:t>
-      </w:r>
-      <w:r>
-        <w:rPr>
-          <w:rFonts w:ascii="Times New Roman" w:eastAsia="Times New Roman" w:hAnsi="Times New Roman" w:cs="Times New Roman"/>
-          <w:sz w:val="14"/>
-          <w:szCs w:val="14"/>
-        </w:rPr>
-        <w:t xml:space="preserve">   </w:t>
-      </w:r>
-      <w:r>
-        <w:rPr>
-          <w:rFonts w:ascii="Times New Roman" w:eastAsia="Times New Roman" w:hAnsi="Times New Roman" w:cs="Times New Roman"/>
-          <w:sz w:val="24"/>
-          <w:szCs w:val="24"/>
-        </w:rPr>
+        <w:pStyle w:val="ListParagraph"/>
+        <w:numPr>
+          <w:ilvl w:val="0"/>
+          <w:numId w:val="5"/>
+        </w:numPr>
+        <w:spacing w:after="20" w:line="360" w:lineRule="auto"/>
+        <w:ind w:right="60"/>
+        <w:jc w:val="both"/>
+        <w:rPr>
+          <w:rFonts w:ascii="Times New Roman" w:eastAsia="Times New Roman" w:hAnsi="Times New Roman" w:cs="Times New Roman"/>
+          <w:sz w:val="24"/>
+          <w:szCs w:val="24"/>
+        </w:rPr>
+      </w:pPr>
+      <w:r>
+        <w:rPr>
+          <w:rFonts w:ascii="Times New Roman" w:eastAsia="Times New Roman" w:hAnsi="Times New Roman" w:cs="Times New Roman"/>
+          <w:sz w:val="24"/>
+          <w:szCs w:val="24"/>
+        </w:rPr>
+        <w:lastRenderedPageBreak/>
         <w:t xml:space="preserve">Set your </w:t>
       </w:r>
       <w:proofErr w:type="spellStart"/>
@@ -1318,15 +1569,7 @@
           <w:sz w:val="24"/>
           <w:szCs w:val="24"/>
         </w:rPr>
-        <w:t xml:space="preserve"> Workers’ to complete tasks for you, such as clearing a forest or obtaining ores, all of which will reward the player with some future benefit such as the ability to purchase more workers.      </w:t>
-      </w:r>
-      <w:r>
-        <w:rPr>
-          <w:rFonts w:ascii="Times New Roman" w:eastAsia="Times New Roman" w:hAnsi="Times New Roman" w:cs="Times New Roman"/>
-          <w:sz w:val="24"/>
-          <w:szCs w:val="24"/>
-        </w:rPr>
-        <w:tab/>
+        <w:t xml:space="preserve"> Workers’ to complete tasks for you, such as clearing a forest or obtaining ores, all of which will reward the player with some future benefit such as the ability to purchase more workers.   </w:t>
       </w:r>
     </w:p>
     <w:p>
@@ -1343,8 +1586,8 @@
           <w:szCs w:val="24"/>
         </w:rPr>
       </w:pPr>
-      <w:bookmarkStart w:id="4" w:name="_ciu3z14wr3p7" w:colFirst="0" w:colLast="0"/>
-      <w:bookmarkEnd w:id="4"/>
+      <w:bookmarkStart w:id="3" w:name="_ciu3z14wr3p7" w:colFirst="0" w:colLast="0"/>
+      <w:bookmarkEnd w:id="3"/>
       <w:r>
         <w:rPr>
           <w:rFonts w:ascii="Times New Roman" w:eastAsia="Times New Roman" w:hAnsi="Times New Roman" w:cs="Times New Roman"/>
@@ -1390,15 +1633,7 @@
           <w:sz w:val="24"/>
           <w:szCs w:val="24"/>
         </w:rPr>
-        <w:t xml:space="preserve"> c</w:t>
-      </w:r>
-      <w:r>
-        <w:rPr>
-          <w:rFonts w:ascii="Times New Roman" w:eastAsia="Times New Roman" w:hAnsi="Times New Roman" w:cs="Times New Roman"/>
-          <w:sz w:val="24"/>
-          <w:szCs w:val="24"/>
-        </w:rPr>
-        <w:t>apabilities, and there is so much more like;</w:t>
+        <w:t xml:space="preserve"> capabilities, and there is so much more like;</w:t>
       </w:r>
     </w:p>
     <w:p>
@@ -1530,15 +1765,7 @@
           <w:sz w:val="24"/>
           <w:szCs w:val="24"/>
         </w:rPr>
-        <w:t>Physics support util</w:t>
-      </w:r>
-      <w:r>
-        <w:rPr>
-          <w:rFonts w:ascii="Times New Roman" w:eastAsia="Times New Roman" w:hAnsi="Times New Roman" w:cs="Times New Roman"/>
-          <w:sz w:val="24"/>
-          <w:szCs w:val="24"/>
-        </w:rPr>
-        <w:t xml:space="preserve">izing Unity’s inbuilt </w:t>
+        <w:t xml:space="preserve">Physics support utilizing Unity’s inbuilt </w:t>
       </w:r>
       <w:proofErr w:type="spellStart"/>
       <w:r>
@@ -1571,7 +1798,6 @@
         </w:rPr>
       </w:pPr>
       <w:r>
-        <w:lastRenderedPageBreak/>
         <w:t>•</w:t>
       </w:r>
       <w:r>
@@ -1627,15 +1853,7 @@
           <w:sz w:val="24"/>
           <w:szCs w:val="24"/>
         </w:rPr>
-        <w:t>Unity offers a wide-range of ports for use to utilize, meaning we could market this game on a large majority of devices provided we can create a character controller best fit for that re</w:t>
-      </w:r>
-      <w:r>
-        <w:rPr>
-          <w:rFonts w:ascii="Times New Roman" w:eastAsia="Times New Roman" w:hAnsi="Times New Roman" w:cs="Times New Roman"/>
-          <w:sz w:val="24"/>
-          <w:szCs w:val="24"/>
-        </w:rPr>
-        <w:t>spective device.</w:t>
+        <w:t>Unity offers a wide-range of ports for use to utilize, meaning we could market this game on a large majority of devices provided we can create a character controller best fit for that respective device.</w:t>
       </w:r>
     </w:p>
     <w:p>
@@ -1655,15 +1873,7 @@
           <w:sz w:val="24"/>
           <w:szCs w:val="24"/>
         </w:rPr>
-        <w:t>We have been using the Unity engine largely due to the fact that C# does a lot of memory management on its own accord, ultimately meaning we don’t have to deal with misallocation of data/memory issues like you might encounter developing in</w:t>
-      </w:r>
-      <w:r>
-        <w:rPr>
-          <w:rFonts w:ascii="Times New Roman" w:eastAsia="Times New Roman" w:hAnsi="Times New Roman" w:cs="Times New Roman"/>
-          <w:sz w:val="24"/>
-          <w:szCs w:val="24"/>
-        </w:rPr>
-        <w:t xml:space="preserve"> C++ using the Unreal engine say.</w:t>
+        <w:t>We have been using the Unity engine largely due to the fact that C# does a lot of memory management on its own accord, ultimately meaning we don’t have to deal with misallocation of data/memory issues like you might encounter developing in C++ using the Unreal engine say.</w:t>
       </w:r>
     </w:p>
     <w:p>
@@ -1680,8 +1890,8 @@
           <w:szCs w:val="24"/>
         </w:rPr>
       </w:pPr>
-      <w:bookmarkStart w:id="5" w:name="_3xxh96fcltbi" w:colFirst="0" w:colLast="0"/>
-      <w:bookmarkEnd w:id="5"/>
+      <w:bookmarkStart w:id="4" w:name="_3xxh96fcltbi" w:colFirst="0" w:colLast="0"/>
+      <w:bookmarkEnd w:id="4"/>
       <w:r>
         <w:rPr>
           <w:rFonts w:ascii="Times New Roman" w:eastAsia="Times New Roman" w:hAnsi="Times New Roman" w:cs="Times New Roman"/>
@@ -1744,8 +1954,8 @@
           <w:szCs w:val="24"/>
         </w:rPr>
       </w:pPr>
-      <w:bookmarkStart w:id="6" w:name="_47daqbtj4nkr" w:colFirst="0" w:colLast="0"/>
-      <w:bookmarkEnd w:id="6"/>
+      <w:bookmarkStart w:id="5" w:name="_47daqbtj4nkr" w:colFirst="0" w:colLast="0"/>
+      <w:bookmarkEnd w:id="5"/>
       <w:r>
         <w:rPr>
           <w:rFonts w:ascii="Times New Roman" w:eastAsia="Times New Roman" w:hAnsi="Times New Roman" w:cs="Times New Roman"/>
@@ -1791,15 +2001,7 @@
           <w:sz w:val="24"/>
           <w:szCs w:val="24"/>
         </w:rPr>
-        <w:t>, meaning you can apply forces and alter gravity etc.</w:t>
-      </w:r>
-      <w:r>
-        <w:rPr>
-          <w:rFonts w:ascii="Times New Roman" w:eastAsia="Times New Roman" w:hAnsi="Times New Roman" w:cs="Times New Roman"/>
-          <w:sz w:val="24"/>
-          <w:szCs w:val="24"/>
-        </w:rPr>
-        <w:t xml:space="preserve">, on that specific </w:t>
+        <w:t xml:space="preserve">, meaning you can apply forces and alter gravity etc., on that specific </w:t>
       </w:r>
       <w:proofErr w:type="spellStart"/>
       <w:r>
@@ -1837,6 +2039,7 @@
           <w:sz w:val="24"/>
           <w:szCs w:val="24"/>
         </w:rPr>
+        <w:lastRenderedPageBreak/>
         <w:t xml:space="preserve">In terms of the collision detection, we utilized Unity’s inbuilt </w:t>
       </w:r>
       <w:proofErr w:type="spellStart"/>
@@ -1904,15 +2107,7 @@
           <w:sz w:val="24"/>
           <w:szCs w:val="24"/>
         </w:rPr>
-        <w:t>Placing an object, such as a f</w:t>
-      </w:r>
-      <w:r>
-        <w:rPr>
-          <w:rFonts w:ascii="Times New Roman" w:eastAsia="Times New Roman" w:hAnsi="Times New Roman" w:cs="Times New Roman"/>
-          <w:sz w:val="24"/>
-          <w:szCs w:val="24"/>
-        </w:rPr>
-        <w:t>arm or building</w:t>
+        <w:t>Placing an object, such as a farm or building</w:t>
       </w:r>
     </w:p>
     <w:p>
@@ -1987,15 +2182,7 @@
           <w:sz w:val="24"/>
           <w:szCs w:val="24"/>
         </w:rPr>
-        <w:t xml:space="preserve"> correct angle to hit the grid t</w:t>
-      </w:r>
-      <w:r>
-        <w:rPr>
-          <w:rFonts w:ascii="Times New Roman" w:eastAsia="Times New Roman" w:hAnsi="Times New Roman" w:cs="Times New Roman"/>
-          <w:sz w:val="24"/>
-          <w:szCs w:val="24"/>
-        </w:rPr>
-        <w:t>hat the player is actually trying to click</w:t>
+        <w:t xml:space="preserve"> correct angle to hit the grid that the player is actually trying to click</w:t>
       </w:r>
     </w:p>
     <w:p>
@@ -2088,15 +2275,7 @@
           <w:sz w:val="24"/>
           <w:szCs w:val="24"/>
         </w:rPr>
-        <w:t xml:space="preserve"> which you can then manipulate set variables such as health by damage on that say NPC. It’s as simple as checking for wh</w:t>
-      </w:r>
-      <w:r>
-        <w:rPr>
-          <w:rFonts w:ascii="Times New Roman" w:eastAsia="Times New Roman" w:hAnsi="Times New Roman" w:cs="Times New Roman"/>
-          <w:sz w:val="24"/>
-          <w:szCs w:val="24"/>
-        </w:rPr>
-        <w:t xml:space="preserve">ether that </w:t>
+        <w:t xml:space="preserve"> which you can then manipulate set variables such as health by damage on that say NPC. It’s as simple as checking for whether that </w:t>
       </w:r>
       <w:proofErr w:type="spellStart"/>
       <w:r>
@@ -2131,8 +2310,8 @@
           <w:szCs w:val="24"/>
         </w:rPr>
       </w:pPr>
-      <w:bookmarkStart w:id="7" w:name="_nz9nkplbtela" w:colFirst="0" w:colLast="0"/>
-      <w:bookmarkEnd w:id="7"/>
+      <w:bookmarkStart w:id="6" w:name="_nz9nkplbtela" w:colFirst="0" w:colLast="0"/>
+      <w:bookmarkEnd w:id="6"/>
       <w:r>
         <w:rPr>
           <w:rFonts w:ascii="Times New Roman" w:eastAsia="Times New Roman" w:hAnsi="Times New Roman" w:cs="Times New Roman"/>
@@ -2178,8 +2357,8 @@
           <w:szCs w:val="26"/>
         </w:rPr>
       </w:pPr>
-      <w:bookmarkStart w:id="8" w:name="_fswf5n43kdu2" w:colFirst="0" w:colLast="0"/>
-      <w:bookmarkEnd w:id="8"/>
+      <w:bookmarkStart w:id="7" w:name="_fswf5n43kdu2" w:colFirst="0" w:colLast="0"/>
+      <w:bookmarkEnd w:id="7"/>
       <w:r>
         <w:rPr>
           <w:rFonts w:ascii="Times New Roman" w:eastAsia="Times New Roman" w:hAnsi="Times New Roman" w:cs="Times New Roman"/>
@@ -2188,7 +2367,6 @@
           <w:sz w:val="26"/>
           <w:szCs w:val="26"/>
         </w:rPr>
-        <w:lastRenderedPageBreak/>
         <w:t>Section 5.1 Game Logic:</w:t>
       </w:r>
     </w:p>
@@ -2344,15 +2522,7 @@
           <w:sz w:val="24"/>
           <w:szCs w:val="24"/>
         </w:rPr>
-        <w:t>If you defended, then well d</w:t>
-      </w:r>
-      <w:r>
-        <w:rPr>
-          <w:rFonts w:ascii="Times New Roman" w:eastAsia="Times New Roman" w:hAnsi="Times New Roman" w:cs="Times New Roman"/>
-          <w:sz w:val="24"/>
-          <w:szCs w:val="24"/>
-        </w:rPr>
-        <w:t>one, Nature Survives.</w:t>
+        <w:t>If you defended, then well done, Nature Survives.</w:t>
       </w:r>
     </w:p>
     <w:p>
@@ -2370,8 +2540,8 @@
           <w:szCs w:val="26"/>
         </w:rPr>
       </w:pPr>
-      <w:bookmarkStart w:id="9" w:name="_axx7ml64wz9c" w:colFirst="0" w:colLast="0"/>
-      <w:bookmarkEnd w:id="9"/>
+      <w:bookmarkStart w:id="8" w:name="_axx7ml64wz9c" w:colFirst="0" w:colLast="0"/>
+      <w:bookmarkEnd w:id="8"/>
       <w:r>
         <w:rPr>
           <w:rFonts w:ascii="Times New Roman" w:eastAsia="Times New Roman" w:hAnsi="Times New Roman" w:cs="Times New Roman"/>
@@ -2473,6 +2643,48 @@
     </w:p>
     <w:p>
       <w:pPr>
+        <w:numPr>
+          <w:ilvl w:val="0"/>
+          <w:numId w:val="3"/>
+        </w:numPr>
+        <w:spacing w:after="60" w:line="360" w:lineRule="auto"/>
+        <w:jc w:val="both"/>
+        <w:rPr>
+          <w:rFonts w:ascii="Times New Roman" w:eastAsia="Times New Roman" w:hAnsi="Times New Roman" w:cs="Times New Roman"/>
+          <w:sz w:val="24"/>
+          <w:szCs w:val="24"/>
+        </w:rPr>
+      </w:pPr>
+      <w:r>
+        <w:rPr>
+          <w:rFonts w:ascii="Times New Roman" w:eastAsia="Times New Roman" w:hAnsi="Times New Roman" w:cs="Times New Roman"/>
+          <w:sz w:val="24"/>
+          <w:szCs w:val="24"/>
+        </w:rPr>
+        <w:lastRenderedPageBreak/>
+        <w:t>A scout</w:t>
+      </w:r>
+      <w:bookmarkStart w:id="9" w:name="_GoBack"/>
+      <w:bookmarkEnd w:id="9"/>
+      <w:r>
+        <w:rPr>
+          <w:rFonts w:ascii="Times New Roman" w:eastAsia="Times New Roman" w:hAnsi="Times New Roman" w:cs="Times New Roman"/>
+          <w:sz w:val="24"/>
+          <w:szCs w:val="24"/>
+        </w:rPr>
+        <w:t xml:space="preserve"> will very q</w:t>
+      </w:r>
+      <w:r>
+        <w:rPr>
+          <w:rFonts w:ascii="Times New Roman" w:eastAsia="Times New Roman" w:hAnsi="Times New Roman" w:cs="Times New Roman"/>
+          <w:sz w:val="24"/>
+          <w:szCs w:val="24"/>
+        </w:rPr>
+        <w:t>uickly explore the map to see where the enemies are.  This is helpful as the fog of war hides all the enemies from view and it also helps the player quickly see where the ores are.</w:t>
+      </w:r>
+    </w:p>
+    <w:p>
+      <w:pPr>
         <w:spacing w:after="60" w:line="360" w:lineRule="auto"/>
         <w:ind w:left="700"/>
         <w:jc w:val="both"/>
@@ -2603,15 +2815,7 @@
           <w:sz w:val="14"/>
           <w:szCs w:val="14"/>
         </w:rPr>
-        <w:t xml:space="preserve">  </w:t>
-      </w:r>
-      <w:r>
-        <w:rPr>
-          <w:rFonts w:ascii="Times New Roman" w:eastAsia="Times New Roman" w:hAnsi="Times New Roman" w:cs="Times New Roman"/>
-          <w:sz w:val="14"/>
-          <w:szCs w:val="14"/>
-        </w:rPr>
-        <w:t xml:space="preserve">     </w:t>
+        <w:t xml:space="preserve">       </w:t>
       </w:r>
       <w:r>
         <w:rPr>
@@ -2704,15 +2908,7 @@
           <w:sz w:val="24"/>
           <w:szCs w:val="24"/>
         </w:rPr>
-        <w:t xml:space="preserve"> worker were to go within the region of </w:t>
-      </w:r>
-      <w:r>
-        <w:rPr>
-          <w:rFonts w:ascii="Times New Roman" w:eastAsia="Times New Roman" w:hAnsi="Times New Roman" w:cs="Times New Roman"/>
-          <w:sz w:val="24"/>
-          <w:szCs w:val="24"/>
-        </w:rPr>
-        <w:t xml:space="preserve">a </w:t>
+        <w:t xml:space="preserve"> worker were to go within the region of a </w:t>
       </w:r>
       <w:proofErr w:type="spellStart"/>
       <w:r>
@@ -2870,7 +3066,6 @@
         </w:rPr>
       </w:pPr>
       <w:r>
-        <w:lastRenderedPageBreak/>
         <w:t>•</w:t>
       </w:r>
       <w:r>
@@ -2906,6 +3101,132 @@
           <w:szCs w:val="24"/>
         </w:rPr>
         <w:t xml:space="preserve"> or buildings on its way to the home-base.</w:t>
+      </w:r>
+    </w:p>
+    <w:p>
+      <w:pPr>
+        <w:spacing w:after="60" w:line="360" w:lineRule="auto"/>
+        <w:ind w:left="700"/>
+        <w:jc w:val="both"/>
+        <w:rPr>
+          <w:rFonts w:ascii="Times New Roman" w:eastAsia="Times New Roman" w:hAnsi="Times New Roman" w:cs="Times New Roman"/>
+          <w:b/>
+          <w:sz w:val="24"/>
+          <w:szCs w:val="24"/>
+        </w:rPr>
+      </w:pPr>
+      <w:proofErr w:type="spellStart"/>
+      <w:r>
+        <w:rPr>
+          <w:rFonts w:ascii="Times New Roman" w:eastAsia="Times New Roman" w:hAnsi="Times New Roman" w:cs="Times New Roman"/>
+          <w:b/>
+          <w:sz w:val="24"/>
+          <w:szCs w:val="24"/>
+        </w:rPr>
+        <w:t>Junger</w:t>
+      </w:r>
+      <w:proofErr w:type="spellEnd"/>
+      <w:r>
+        <w:rPr>
+          <w:rFonts w:ascii="Times New Roman" w:eastAsia="Times New Roman" w:hAnsi="Times New Roman" w:cs="Times New Roman"/>
+          <w:b/>
+          <w:sz w:val="24"/>
+          <w:szCs w:val="24"/>
+        </w:rPr>
+        <w:t xml:space="preserve"> AI:</w:t>
+      </w:r>
+    </w:p>
+    <w:p>
+      <w:pPr>
+        <w:spacing w:line="360" w:lineRule="auto"/>
+        <w:ind w:left="1760" w:right="60" w:hanging="360"/>
+        <w:jc w:val="both"/>
+        <w:rPr>
+          <w:rFonts w:ascii="Times New Roman" w:eastAsia="Times New Roman" w:hAnsi="Times New Roman" w:cs="Times New Roman"/>
+          <w:sz w:val="24"/>
+          <w:szCs w:val="24"/>
+        </w:rPr>
+      </w:pPr>
+      <w:r>
+        <w:t>•</w:t>
+      </w:r>
+      <w:r>
+        <w:rPr>
+          <w:rFonts w:ascii="Times New Roman" w:eastAsia="Times New Roman" w:hAnsi="Times New Roman" w:cs="Times New Roman"/>
+          <w:sz w:val="14"/>
+          <w:szCs w:val="14"/>
+        </w:rPr>
+        <w:t xml:space="preserve">       </w:t>
+      </w:r>
+      <w:r>
+        <w:rPr>
+          <w:rFonts w:ascii="Times New Roman" w:eastAsia="Times New Roman" w:hAnsi="Times New Roman" w:cs="Times New Roman"/>
+          <w:sz w:val="24"/>
+          <w:szCs w:val="24"/>
+        </w:rPr>
+        <w:t>The</w:t>
+      </w:r>
+      <w:r>
+        <w:rPr>
+          <w:rFonts w:ascii="Times New Roman" w:eastAsia="Times New Roman" w:hAnsi="Times New Roman" w:cs="Times New Roman"/>
+          <w:sz w:val="24"/>
+          <w:szCs w:val="24"/>
+        </w:rPr>
+        <w:t xml:space="preserve"> </w:t>
+      </w:r>
+      <w:proofErr w:type="spellStart"/>
+      <w:r>
+        <w:rPr>
+          <w:rFonts w:ascii="Times New Roman" w:eastAsia="Times New Roman" w:hAnsi="Times New Roman" w:cs="Times New Roman"/>
+          <w:sz w:val="24"/>
+          <w:szCs w:val="24"/>
+        </w:rPr>
+        <w:t>Junger</w:t>
+      </w:r>
+      <w:proofErr w:type="spellEnd"/>
+      <w:r>
+        <w:rPr>
+          <w:rFonts w:ascii="Times New Roman" w:eastAsia="Times New Roman" w:hAnsi="Times New Roman" w:cs="Times New Roman"/>
+          <w:sz w:val="24"/>
+          <w:szCs w:val="24"/>
+        </w:rPr>
+        <w:t xml:space="preserve"> seeks out the nearest structure or building and once it gets in the range of something nearby, it starts shooting canons towards the structure.  The </w:t>
+      </w:r>
+      <w:proofErr w:type="spellStart"/>
+      <w:r>
+        <w:rPr>
+          <w:rFonts w:ascii="Times New Roman" w:eastAsia="Times New Roman" w:hAnsi="Times New Roman" w:cs="Times New Roman"/>
+          <w:sz w:val="24"/>
+          <w:szCs w:val="24"/>
+        </w:rPr>
+        <w:t>Junger</w:t>
+      </w:r>
+      <w:proofErr w:type="spellEnd"/>
+      <w:r>
+        <w:rPr>
+          <w:rFonts w:ascii="Times New Roman" w:eastAsia="Times New Roman" w:hAnsi="Times New Roman" w:cs="Times New Roman"/>
+          <w:sz w:val="24"/>
+          <w:szCs w:val="24"/>
+        </w:rPr>
+        <w:t xml:space="preserve"> can only kill structures and not </w:t>
+      </w:r>
+      <w:proofErr w:type="spellStart"/>
+      <w:r>
+        <w:rPr>
+          <w:rFonts w:ascii="Times New Roman" w:eastAsia="Times New Roman" w:hAnsi="Times New Roman" w:cs="Times New Roman"/>
+          <w:sz w:val="24"/>
+          <w:szCs w:val="24"/>
+        </w:rPr>
+        <w:t>wongles</w:t>
+      </w:r>
+      <w:proofErr w:type="spellEnd"/>
+      <w:r>
+        <w:rPr>
+          <w:rFonts w:ascii="Times New Roman" w:eastAsia="Times New Roman" w:hAnsi="Times New Roman" w:cs="Times New Roman"/>
+          <w:sz w:val="24"/>
+          <w:szCs w:val="24"/>
+        </w:rPr>
+        <w:t>.</w:t>
       </w:r>
     </w:p>
     <w:p>
@@ -2959,17 +3280,7 @@
           <w:sz w:val="26"/>
           <w:szCs w:val="26"/>
         </w:rPr>
-        <w:t xml:space="preserve">Section </w:t>
-      </w:r>
-      <w:r>
-        <w:rPr>
-          <w:rFonts w:ascii="Times New Roman" w:eastAsia="Times New Roman" w:hAnsi="Times New Roman" w:cs="Times New Roman"/>
-          <w:b/>
-          <w:color w:val="000000"/>
-          <w:sz w:val="26"/>
-          <w:szCs w:val="26"/>
-        </w:rPr>
-        <w:t>6.1 Audio Effects:</w:t>
+        <w:t>Section 6.1 Audio Effects:</w:t>
       </w:r>
     </w:p>
     <w:p>
@@ -2984,15 +3295,19 @@
         </w:rPr>
       </w:pPr>
       <w:r>
+        <w:rPr>
+          <w:sz w:val="24"/>
+          <w:szCs w:val="24"/>
+        </w:rPr>
         <w:t>•</w:t>
       </w:r>
       <w:r>
         <w:rPr>
           <w:rFonts w:ascii="Times New Roman" w:eastAsia="Times New Roman" w:hAnsi="Times New Roman" w:cs="Times New Roman"/>
-          <w:sz w:val="14"/>
-          <w:szCs w:val="14"/>
-        </w:rPr>
-        <w:t xml:space="preserve">       </w:t>
+          <w:sz w:val="24"/>
+          <w:szCs w:val="24"/>
+        </w:rPr>
+        <w:t xml:space="preserve">     </w:t>
       </w:r>
       <w:r>
         <w:rPr>
@@ -3052,6 +3367,7 @@
           <w:sz w:val="26"/>
           <w:szCs w:val="26"/>
         </w:rPr>
+        <w:lastRenderedPageBreak/>
         <w:t>Section 6.2 Visual Effects:</w:t>
       </w:r>
     </w:p>
@@ -3585,7 +3901,6 @@
         </w:rPr>
       </w:pPr>
       <w:r>
-        <w:lastRenderedPageBreak/>
         <w:t>•</w:t>
       </w:r>
       <w:r>
@@ -3619,6 +3934,119 @@
 <file path=word/numbering.xml><?xml version="1.0" encoding="utf-8"?>
 <w:numbering xmlns:wpc="http://schemas.microsoft.com/office/word/2010/wordprocessingCanvas" xmlns:cx="http://schemas.microsoft.com/office/drawing/2014/chartex" xmlns:mc="http://schemas.openxmlformats.org/markup-compatibility/2006" xmlns:o="urn:schemas-microsoft-com:office:office" xmlns:r="http://schemas.openxmlformats.org/officeDocument/2006/relationships" xmlns:m="http://schemas.openxmlformats.org/officeDocument/2006/math" xmlns:v="urn:schemas-microsoft-com:vml" xmlns:wp14="http://schemas.microsoft.com/office/word/2010/wordprocessingDrawing" xmlns:wp="http://schemas.openxmlformats.org/drawingml/2006/wordprocessingDrawing" xmlns:w10="urn:schemas-microsoft-com:office:word" xmlns:w="http://schemas.openxmlformats.org/wordprocessingml/2006/main" xmlns:w14="http://schemas.microsoft.com/office/word/2010/wordml" xmlns:w15="http://schemas.microsoft.com/office/word/2012/wordml" xmlns:w16se="http://schemas.microsoft.com/office/word/2015/wordml/symex" xmlns:wpg="http://schemas.microsoft.com/office/word/2010/wordprocessingGroup" xmlns:wpi="http://schemas.microsoft.com/office/word/2010/wordprocessingInk" xmlns:wne="http://schemas.microsoft.com/office/word/2006/wordml" xmlns:wps="http://schemas.microsoft.com/office/word/2010/wordprocessingShape" mc:Ignorable="w14 w15 w16se wp14">
   <w:abstractNum w:abstractNumId="0" w15:restartNumberingAfterBreak="0">
+    <w:nsid w:val="11E40FDF"/>
+    <w:multiLevelType w:val="hybridMultilevel"/>
+    <w:tmpl w:val="1DC69E54"/>
+    <w:lvl w:ilvl="0" w:tplc="14090003">
+      <w:start w:val="1"/>
+      <w:numFmt w:val="bullet"/>
+      <w:lvlText w:val="o"/>
+      <w:lvlJc w:val="left"/>
+      <w:pPr>
+        <w:ind w:left="2481" w:hanging="360"/>
+      </w:pPr>
+      <w:rPr>
+        <w:rFonts w:ascii="Courier New" w:hAnsi="Courier New" w:cs="Courier New" w:hint="default"/>
+      </w:rPr>
+    </w:lvl>
+    <w:lvl w:ilvl="1" w:tplc="14090003" w:tentative="1">
+      <w:start w:val="1"/>
+      <w:numFmt w:val="bullet"/>
+      <w:lvlText w:val="o"/>
+      <w:lvlJc w:val="left"/>
+      <w:pPr>
+        <w:ind w:left="2140" w:hanging="360"/>
+      </w:pPr>
+      <w:rPr>
+        <w:rFonts w:ascii="Courier New" w:hAnsi="Courier New" w:cs="Courier New" w:hint="default"/>
+      </w:rPr>
+    </w:lvl>
+    <w:lvl w:ilvl="2" w:tplc="14090005" w:tentative="1">
+      <w:start w:val="1"/>
+      <w:numFmt w:val="bullet"/>
+      <w:lvlText w:val=""/>
+      <w:lvlJc w:val="left"/>
+      <w:pPr>
+        <w:ind w:left="2860" w:hanging="360"/>
+      </w:pPr>
+      <w:rPr>
+        <w:rFonts w:ascii="Wingdings" w:hAnsi="Wingdings" w:hint="default"/>
+      </w:rPr>
+    </w:lvl>
+    <w:lvl w:ilvl="3" w:tplc="14090001" w:tentative="1">
+      <w:start w:val="1"/>
+      <w:numFmt w:val="bullet"/>
+      <w:lvlText w:val=""/>
+      <w:lvlJc w:val="left"/>
+      <w:pPr>
+        <w:ind w:left="3580" w:hanging="360"/>
+      </w:pPr>
+      <w:rPr>
+        <w:rFonts w:ascii="Symbol" w:hAnsi="Symbol" w:hint="default"/>
+      </w:rPr>
+    </w:lvl>
+    <w:lvl w:ilvl="4" w:tplc="14090003" w:tentative="1">
+      <w:start w:val="1"/>
+      <w:numFmt w:val="bullet"/>
+      <w:lvlText w:val="o"/>
+      <w:lvlJc w:val="left"/>
+      <w:pPr>
+        <w:ind w:left="4300" w:hanging="360"/>
+      </w:pPr>
+      <w:rPr>
+        <w:rFonts w:ascii="Courier New" w:hAnsi="Courier New" w:cs="Courier New" w:hint="default"/>
+      </w:rPr>
+    </w:lvl>
+    <w:lvl w:ilvl="5" w:tplc="14090005" w:tentative="1">
+      <w:start w:val="1"/>
+      <w:numFmt w:val="bullet"/>
+      <w:lvlText w:val=""/>
+      <w:lvlJc w:val="left"/>
+      <w:pPr>
+        <w:ind w:left="5020" w:hanging="360"/>
+      </w:pPr>
+      <w:rPr>
+        <w:rFonts w:ascii="Wingdings" w:hAnsi="Wingdings" w:hint="default"/>
+      </w:rPr>
+    </w:lvl>
+    <w:lvl w:ilvl="6" w:tplc="14090001" w:tentative="1">
+      <w:start w:val="1"/>
+      <w:numFmt w:val="bullet"/>
+      <w:lvlText w:val=""/>
+      <w:lvlJc w:val="left"/>
+      <w:pPr>
+        <w:ind w:left="5740" w:hanging="360"/>
+      </w:pPr>
+      <w:rPr>
+        <w:rFonts w:ascii="Symbol" w:hAnsi="Symbol" w:hint="default"/>
+      </w:rPr>
+    </w:lvl>
+    <w:lvl w:ilvl="7" w:tplc="14090003" w:tentative="1">
+      <w:start w:val="1"/>
+      <w:numFmt w:val="bullet"/>
+      <w:lvlText w:val="o"/>
+      <w:lvlJc w:val="left"/>
+      <w:pPr>
+        <w:ind w:left="6460" w:hanging="360"/>
+      </w:pPr>
+      <w:rPr>
+        <w:rFonts w:ascii="Courier New" w:hAnsi="Courier New" w:cs="Courier New" w:hint="default"/>
+      </w:rPr>
+    </w:lvl>
+    <w:lvl w:ilvl="8" w:tplc="14090005" w:tentative="1">
+      <w:start w:val="1"/>
+      <w:numFmt w:val="bullet"/>
+      <w:lvlText w:val=""/>
+      <w:lvlJc w:val="left"/>
+      <w:pPr>
+        <w:ind w:left="7180" w:hanging="360"/>
+      </w:pPr>
+      <w:rPr>
+        <w:rFonts w:ascii="Wingdings" w:hAnsi="Wingdings" w:hint="default"/>
+      </w:rPr>
+    </w:lvl>
+  </w:abstractNum>
+  <w:abstractNum w:abstractNumId="1" w15:restartNumberingAfterBreak="0">
     <w:nsid w:val="1C231987"/>
     <w:multiLevelType w:val="multilevel"/>
     <w:tmpl w:val="F9A6EBAA"/>
@@ -3731,7 +4159,233 @@
       </w:rPr>
     </w:lvl>
   </w:abstractNum>
-  <w:abstractNum w:abstractNumId="1" w15:restartNumberingAfterBreak="0">
+  <w:abstractNum w:abstractNumId="2" w15:restartNumberingAfterBreak="0">
+    <w:nsid w:val="1F540961"/>
+    <w:multiLevelType w:val="hybridMultilevel"/>
+    <w:tmpl w:val="1E028A6C"/>
+    <w:lvl w:ilvl="0" w:tplc="33FA807A">
+      <w:numFmt w:val="bullet"/>
+      <w:lvlText w:val=""/>
+      <w:lvlJc w:val="left"/>
+      <w:pPr>
+        <w:ind w:left="2500" w:hanging="360"/>
+      </w:pPr>
+      <w:rPr>
+        <w:rFonts w:ascii="Symbol" w:eastAsia="Courier New" w:hAnsi="Symbol" w:cs="Courier New" w:hint="default"/>
+        <w:sz w:val="22"/>
+      </w:rPr>
+    </w:lvl>
+    <w:lvl w:ilvl="1" w:tplc="14090003" w:tentative="1">
+      <w:start w:val="1"/>
+      <w:numFmt w:val="bullet"/>
+      <w:lvlText w:val="o"/>
+      <w:lvlJc w:val="left"/>
+      <w:pPr>
+        <w:ind w:left="2140" w:hanging="360"/>
+      </w:pPr>
+      <w:rPr>
+        <w:rFonts w:ascii="Courier New" w:hAnsi="Courier New" w:cs="Courier New" w:hint="default"/>
+      </w:rPr>
+    </w:lvl>
+    <w:lvl w:ilvl="2" w:tplc="14090005" w:tentative="1">
+      <w:start w:val="1"/>
+      <w:numFmt w:val="bullet"/>
+      <w:lvlText w:val=""/>
+      <w:lvlJc w:val="left"/>
+      <w:pPr>
+        <w:ind w:left="2860" w:hanging="360"/>
+      </w:pPr>
+      <w:rPr>
+        <w:rFonts w:ascii="Wingdings" w:hAnsi="Wingdings" w:hint="default"/>
+      </w:rPr>
+    </w:lvl>
+    <w:lvl w:ilvl="3" w:tplc="14090001" w:tentative="1">
+      <w:start w:val="1"/>
+      <w:numFmt w:val="bullet"/>
+      <w:lvlText w:val=""/>
+      <w:lvlJc w:val="left"/>
+      <w:pPr>
+        <w:ind w:left="3580" w:hanging="360"/>
+      </w:pPr>
+      <w:rPr>
+        <w:rFonts w:ascii="Symbol" w:hAnsi="Symbol" w:hint="default"/>
+      </w:rPr>
+    </w:lvl>
+    <w:lvl w:ilvl="4" w:tplc="14090003" w:tentative="1">
+      <w:start w:val="1"/>
+      <w:numFmt w:val="bullet"/>
+      <w:lvlText w:val="o"/>
+      <w:lvlJc w:val="left"/>
+      <w:pPr>
+        <w:ind w:left="4300" w:hanging="360"/>
+      </w:pPr>
+      <w:rPr>
+        <w:rFonts w:ascii="Courier New" w:hAnsi="Courier New" w:cs="Courier New" w:hint="default"/>
+      </w:rPr>
+    </w:lvl>
+    <w:lvl w:ilvl="5" w:tplc="14090005" w:tentative="1">
+      <w:start w:val="1"/>
+      <w:numFmt w:val="bullet"/>
+      <w:lvlText w:val=""/>
+      <w:lvlJc w:val="left"/>
+      <w:pPr>
+        <w:ind w:left="5020" w:hanging="360"/>
+      </w:pPr>
+      <w:rPr>
+        <w:rFonts w:ascii="Wingdings" w:hAnsi="Wingdings" w:hint="default"/>
+      </w:rPr>
+    </w:lvl>
+    <w:lvl w:ilvl="6" w:tplc="14090001" w:tentative="1">
+      <w:start w:val="1"/>
+      <w:numFmt w:val="bullet"/>
+      <w:lvlText w:val=""/>
+      <w:lvlJc w:val="left"/>
+      <w:pPr>
+        <w:ind w:left="5740" w:hanging="360"/>
+      </w:pPr>
+      <w:rPr>
+        <w:rFonts w:ascii="Symbol" w:hAnsi="Symbol" w:hint="default"/>
+      </w:rPr>
+    </w:lvl>
+    <w:lvl w:ilvl="7" w:tplc="14090003" w:tentative="1">
+      <w:start w:val="1"/>
+      <w:numFmt w:val="bullet"/>
+      <w:lvlText w:val="o"/>
+      <w:lvlJc w:val="left"/>
+      <w:pPr>
+        <w:ind w:left="6460" w:hanging="360"/>
+      </w:pPr>
+      <w:rPr>
+        <w:rFonts w:ascii="Courier New" w:hAnsi="Courier New" w:cs="Courier New" w:hint="default"/>
+      </w:rPr>
+    </w:lvl>
+    <w:lvl w:ilvl="8" w:tplc="14090005" w:tentative="1">
+      <w:start w:val="1"/>
+      <w:numFmt w:val="bullet"/>
+      <w:lvlText w:val=""/>
+      <w:lvlJc w:val="left"/>
+      <w:pPr>
+        <w:ind w:left="7180" w:hanging="360"/>
+      </w:pPr>
+      <w:rPr>
+        <w:rFonts w:ascii="Wingdings" w:hAnsi="Wingdings" w:hint="default"/>
+      </w:rPr>
+    </w:lvl>
+  </w:abstractNum>
+  <w:abstractNum w:abstractNumId="3" w15:restartNumberingAfterBreak="0">
+    <w:nsid w:val="2299704B"/>
+    <w:multiLevelType w:val="hybridMultilevel"/>
+    <w:tmpl w:val="4CAE07D8"/>
+    <w:lvl w:ilvl="0" w:tplc="33FA807A">
+      <w:numFmt w:val="bullet"/>
+      <w:lvlText w:val=""/>
+      <w:lvlJc w:val="left"/>
+      <w:pPr>
+        <w:ind w:left="1800" w:hanging="360"/>
+      </w:pPr>
+      <w:rPr>
+        <w:rFonts w:ascii="Symbol" w:eastAsia="Courier New" w:hAnsi="Symbol" w:cs="Courier New" w:hint="default"/>
+        <w:sz w:val="22"/>
+      </w:rPr>
+    </w:lvl>
+    <w:lvl w:ilvl="1" w:tplc="14090003" w:tentative="1">
+      <w:start w:val="1"/>
+      <w:numFmt w:val="bullet"/>
+      <w:lvlText w:val="o"/>
+      <w:lvlJc w:val="left"/>
+      <w:pPr>
+        <w:ind w:left="2520" w:hanging="360"/>
+      </w:pPr>
+      <w:rPr>
+        <w:rFonts w:ascii="Courier New" w:hAnsi="Courier New" w:cs="Courier New" w:hint="default"/>
+      </w:rPr>
+    </w:lvl>
+    <w:lvl w:ilvl="2" w:tplc="14090005" w:tentative="1">
+      <w:start w:val="1"/>
+      <w:numFmt w:val="bullet"/>
+      <w:lvlText w:val=""/>
+      <w:lvlJc w:val="left"/>
+      <w:pPr>
+        <w:ind w:left="3240" w:hanging="360"/>
+      </w:pPr>
+      <w:rPr>
+        <w:rFonts w:ascii="Wingdings" w:hAnsi="Wingdings" w:hint="default"/>
+      </w:rPr>
+    </w:lvl>
+    <w:lvl w:ilvl="3" w:tplc="14090001" w:tentative="1">
+      <w:start w:val="1"/>
+      <w:numFmt w:val="bullet"/>
+      <w:lvlText w:val=""/>
+      <w:lvlJc w:val="left"/>
+      <w:pPr>
+        <w:ind w:left="3960" w:hanging="360"/>
+      </w:pPr>
+      <w:rPr>
+        <w:rFonts w:ascii="Symbol" w:hAnsi="Symbol" w:hint="default"/>
+      </w:rPr>
+    </w:lvl>
+    <w:lvl w:ilvl="4" w:tplc="14090003" w:tentative="1">
+      <w:start w:val="1"/>
+      <w:numFmt w:val="bullet"/>
+      <w:lvlText w:val="o"/>
+      <w:lvlJc w:val="left"/>
+      <w:pPr>
+        <w:ind w:left="4680" w:hanging="360"/>
+      </w:pPr>
+      <w:rPr>
+        <w:rFonts w:ascii="Courier New" w:hAnsi="Courier New" w:cs="Courier New" w:hint="default"/>
+      </w:rPr>
+    </w:lvl>
+    <w:lvl w:ilvl="5" w:tplc="14090005" w:tentative="1">
+      <w:start w:val="1"/>
+      <w:numFmt w:val="bullet"/>
+      <w:lvlText w:val=""/>
+      <w:lvlJc w:val="left"/>
+      <w:pPr>
+        <w:ind w:left="5400" w:hanging="360"/>
+      </w:pPr>
+      <w:rPr>
+        <w:rFonts w:ascii="Wingdings" w:hAnsi="Wingdings" w:hint="default"/>
+      </w:rPr>
+    </w:lvl>
+    <w:lvl w:ilvl="6" w:tplc="14090001" w:tentative="1">
+      <w:start w:val="1"/>
+      <w:numFmt w:val="bullet"/>
+      <w:lvlText w:val=""/>
+      <w:lvlJc w:val="left"/>
+      <w:pPr>
+        <w:ind w:left="6120" w:hanging="360"/>
+      </w:pPr>
+      <w:rPr>
+        <w:rFonts w:ascii="Symbol" w:hAnsi="Symbol" w:hint="default"/>
+      </w:rPr>
+    </w:lvl>
+    <w:lvl w:ilvl="7" w:tplc="14090003" w:tentative="1">
+      <w:start w:val="1"/>
+      <w:numFmt w:val="bullet"/>
+      <w:lvlText w:val="o"/>
+      <w:lvlJc w:val="left"/>
+      <w:pPr>
+        <w:ind w:left="6840" w:hanging="360"/>
+      </w:pPr>
+      <w:rPr>
+        <w:rFonts w:ascii="Courier New" w:hAnsi="Courier New" w:cs="Courier New" w:hint="default"/>
+      </w:rPr>
+    </w:lvl>
+    <w:lvl w:ilvl="8" w:tplc="14090005" w:tentative="1">
+      <w:start w:val="1"/>
+      <w:numFmt w:val="bullet"/>
+      <w:lvlText w:val=""/>
+      <w:lvlJc w:val="left"/>
+      <w:pPr>
+        <w:ind w:left="7560" w:hanging="360"/>
+      </w:pPr>
+      <w:rPr>
+        <w:rFonts w:ascii="Wingdings" w:hAnsi="Wingdings" w:hint="default"/>
+      </w:rPr>
+    </w:lvl>
+  </w:abstractNum>
+  <w:abstractNum w:abstractNumId="4" w15:restartNumberingAfterBreak="0">
     <w:nsid w:val="2A5F3C96"/>
     <w:multiLevelType w:val="multilevel"/>
     <w:tmpl w:val="0988E668"/>
@@ -3844,126 +4498,484 @@
       </w:rPr>
     </w:lvl>
   </w:abstractNum>
-  <w:abstractNum w:abstractNumId="2" w15:restartNumberingAfterBreak="0">
+  <w:abstractNum w:abstractNumId="5" w15:restartNumberingAfterBreak="0">
+    <w:nsid w:val="44BD3FE9"/>
+    <w:multiLevelType w:val="hybridMultilevel"/>
+    <w:tmpl w:val="03DC4974"/>
+    <w:lvl w:ilvl="0" w:tplc="33FA807A">
+      <w:numFmt w:val="bullet"/>
+      <w:lvlText w:val=""/>
+      <w:lvlJc w:val="left"/>
+      <w:pPr>
+        <w:ind w:left="1800" w:hanging="360"/>
+      </w:pPr>
+      <w:rPr>
+        <w:rFonts w:ascii="Symbol" w:eastAsia="Courier New" w:hAnsi="Symbol" w:cs="Courier New" w:hint="default"/>
+        <w:sz w:val="22"/>
+      </w:rPr>
+    </w:lvl>
+    <w:lvl w:ilvl="1" w:tplc="14090003" w:tentative="1">
+      <w:start w:val="1"/>
+      <w:numFmt w:val="bullet"/>
+      <w:lvlText w:val="o"/>
+      <w:lvlJc w:val="left"/>
+      <w:pPr>
+        <w:ind w:left="1440" w:hanging="360"/>
+      </w:pPr>
+      <w:rPr>
+        <w:rFonts w:ascii="Courier New" w:hAnsi="Courier New" w:cs="Courier New" w:hint="default"/>
+      </w:rPr>
+    </w:lvl>
+    <w:lvl w:ilvl="2" w:tplc="14090005" w:tentative="1">
+      <w:start w:val="1"/>
+      <w:numFmt w:val="bullet"/>
+      <w:lvlText w:val=""/>
+      <w:lvlJc w:val="left"/>
+      <w:pPr>
+        <w:ind w:left="2160" w:hanging="360"/>
+      </w:pPr>
+      <w:rPr>
+        <w:rFonts w:ascii="Wingdings" w:hAnsi="Wingdings" w:hint="default"/>
+      </w:rPr>
+    </w:lvl>
+    <w:lvl w:ilvl="3" w:tplc="14090001" w:tentative="1">
+      <w:start w:val="1"/>
+      <w:numFmt w:val="bullet"/>
+      <w:lvlText w:val=""/>
+      <w:lvlJc w:val="left"/>
+      <w:pPr>
+        <w:ind w:left="2880" w:hanging="360"/>
+      </w:pPr>
+      <w:rPr>
+        <w:rFonts w:ascii="Symbol" w:hAnsi="Symbol" w:hint="default"/>
+      </w:rPr>
+    </w:lvl>
+    <w:lvl w:ilvl="4" w:tplc="14090003" w:tentative="1">
+      <w:start w:val="1"/>
+      <w:numFmt w:val="bullet"/>
+      <w:lvlText w:val="o"/>
+      <w:lvlJc w:val="left"/>
+      <w:pPr>
+        <w:ind w:left="3600" w:hanging="360"/>
+      </w:pPr>
+      <w:rPr>
+        <w:rFonts w:ascii="Courier New" w:hAnsi="Courier New" w:cs="Courier New" w:hint="default"/>
+      </w:rPr>
+    </w:lvl>
+    <w:lvl w:ilvl="5" w:tplc="14090005" w:tentative="1">
+      <w:start w:val="1"/>
+      <w:numFmt w:val="bullet"/>
+      <w:lvlText w:val=""/>
+      <w:lvlJc w:val="left"/>
+      <w:pPr>
+        <w:ind w:left="4320" w:hanging="360"/>
+      </w:pPr>
+      <w:rPr>
+        <w:rFonts w:ascii="Wingdings" w:hAnsi="Wingdings" w:hint="default"/>
+      </w:rPr>
+    </w:lvl>
+    <w:lvl w:ilvl="6" w:tplc="14090001" w:tentative="1">
+      <w:start w:val="1"/>
+      <w:numFmt w:val="bullet"/>
+      <w:lvlText w:val=""/>
+      <w:lvlJc w:val="left"/>
+      <w:pPr>
+        <w:ind w:left="5040" w:hanging="360"/>
+      </w:pPr>
+      <w:rPr>
+        <w:rFonts w:ascii="Symbol" w:hAnsi="Symbol" w:hint="default"/>
+      </w:rPr>
+    </w:lvl>
+    <w:lvl w:ilvl="7" w:tplc="14090003" w:tentative="1">
+      <w:start w:val="1"/>
+      <w:numFmt w:val="bullet"/>
+      <w:lvlText w:val="o"/>
+      <w:lvlJc w:val="left"/>
+      <w:pPr>
+        <w:ind w:left="5760" w:hanging="360"/>
+      </w:pPr>
+      <w:rPr>
+        <w:rFonts w:ascii="Courier New" w:hAnsi="Courier New" w:cs="Courier New" w:hint="default"/>
+      </w:rPr>
+    </w:lvl>
+    <w:lvl w:ilvl="8" w:tplc="14090005" w:tentative="1">
+      <w:start w:val="1"/>
+      <w:numFmt w:val="bullet"/>
+      <w:lvlText w:val=""/>
+      <w:lvlJc w:val="left"/>
+      <w:pPr>
+        <w:ind w:left="6480" w:hanging="360"/>
+      </w:pPr>
+      <w:rPr>
+        <w:rFonts w:ascii="Wingdings" w:hAnsi="Wingdings" w:hint="default"/>
+      </w:rPr>
+    </w:lvl>
+  </w:abstractNum>
+  <w:abstractNum w:abstractNumId="6" w15:restartNumberingAfterBreak="0">
+    <w:nsid w:val="5DAB3010"/>
+    <w:multiLevelType w:val="hybridMultilevel"/>
+    <w:tmpl w:val="42FC380C"/>
+    <w:lvl w:ilvl="0" w:tplc="33FA807A">
+      <w:numFmt w:val="bullet"/>
+      <w:lvlText w:val=""/>
+      <w:lvlJc w:val="left"/>
+      <w:pPr>
+        <w:ind w:left="2500" w:hanging="360"/>
+      </w:pPr>
+      <w:rPr>
+        <w:rFonts w:ascii="Symbol" w:eastAsia="Courier New" w:hAnsi="Symbol" w:cs="Courier New" w:hint="default"/>
+        <w:sz w:val="22"/>
+      </w:rPr>
+    </w:lvl>
+    <w:lvl w:ilvl="1" w:tplc="14090003" w:tentative="1">
+      <w:start w:val="1"/>
+      <w:numFmt w:val="bullet"/>
+      <w:lvlText w:val="o"/>
+      <w:lvlJc w:val="left"/>
+      <w:pPr>
+        <w:ind w:left="2140" w:hanging="360"/>
+      </w:pPr>
+      <w:rPr>
+        <w:rFonts w:ascii="Courier New" w:hAnsi="Courier New" w:cs="Courier New" w:hint="default"/>
+      </w:rPr>
+    </w:lvl>
+    <w:lvl w:ilvl="2" w:tplc="14090005" w:tentative="1">
+      <w:start w:val="1"/>
+      <w:numFmt w:val="bullet"/>
+      <w:lvlText w:val=""/>
+      <w:lvlJc w:val="left"/>
+      <w:pPr>
+        <w:ind w:left="2860" w:hanging="360"/>
+      </w:pPr>
+      <w:rPr>
+        <w:rFonts w:ascii="Wingdings" w:hAnsi="Wingdings" w:hint="default"/>
+      </w:rPr>
+    </w:lvl>
+    <w:lvl w:ilvl="3" w:tplc="14090001" w:tentative="1">
+      <w:start w:val="1"/>
+      <w:numFmt w:val="bullet"/>
+      <w:lvlText w:val=""/>
+      <w:lvlJc w:val="left"/>
+      <w:pPr>
+        <w:ind w:left="3580" w:hanging="360"/>
+      </w:pPr>
+      <w:rPr>
+        <w:rFonts w:ascii="Symbol" w:hAnsi="Symbol" w:hint="default"/>
+      </w:rPr>
+    </w:lvl>
+    <w:lvl w:ilvl="4" w:tplc="14090003" w:tentative="1">
+      <w:start w:val="1"/>
+      <w:numFmt w:val="bullet"/>
+      <w:lvlText w:val="o"/>
+      <w:lvlJc w:val="left"/>
+      <w:pPr>
+        <w:ind w:left="4300" w:hanging="360"/>
+      </w:pPr>
+      <w:rPr>
+        <w:rFonts w:ascii="Courier New" w:hAnsi="Courier New" w:cs="Courier New" w:hint="default"/>
+      </w:rPr>
+    </w:lvl>
+    <w:lvl w:ilvl="5" w:tplc="14090005" w:tentative="1">
+      <w:start w:val="1"/>
+      <w:numFmt w:val="bullet"/>
+      <w:lvlText w:val=""/>
+      <w:lvlJc w:val="left"/>
+      <w:pPr>
+        <w:ind w:left="5020" w:hanging="360"/>
+      </w:pPr>
+      <w:rPr>
+        <w:rFonts w:ascii="Wingdings" w:hAnsi="Wingdings" w:hint="default"/>
+      </w:rPr>
+    </w:lvl>
+    <w:lvl w:ilvl="6" w:tplc="14090001" w:tentative="1">
+      <w:start w:val="1"/>
+      <w:numFmt w:val="bullet"/>
+      <w:lvlText w:val=""/>
+      <w:lvlJc w:val="left"/>
+      <w:pPr>
+        <w:ind w:left="5740" w:hanging="360"/>
+      </w:pPr>
+      <w:rPr>
+        <w:rFonts w:ascii="Symbol" w:hAnsi="Symbol" w:hint="default"/>
+      </w:rPr>
+    </w:lvl>
+    <w:lvl w:ilvl="7" w:tplc="14090003" w:tentative="1">
+      <w:start w:val="1"/>
+      <w:numFmt w:val="bullet"/>
+      <w:lvlText w:val="o"/>
+      <w:lvlJc w:val="left"/>
+      <w:pPr>
+        <w:ind w:left="6460" w:hanging="360"/>
+      </w:pPr>
+      <w:rPr>
+        <w:rFonts w:ascii="Courier New" w:hAnsi="Courier New" w:cs="Courier New" w:hint="default"/>
+      </w:rPr>
+    </w:lvl>
+    <w:lvl w:ilvl="8" w:tplc="14090005" w:tentative="1">
+      <w:start w:val="1"/>
+      <w:numFmt w:val="bullet"/>
+      <w:lvlText w:val=""/>
+      <w:lvlJc w:val="left"/>
+      <w:pPr>
+        <w:ind w:left="7180" w:hanging="360"/>
+      </w:pPr>
+      <w:rPr>
+        <w:rFonts w:ascii="Wingdings" w:hAnsi="Wingdings" w:hint="default"/>
+      </w:rPr>
+    </w:lvl>
+  </w:abstractNum>
+  <w:abstractNum w:abstractNumId="7" w15:restartNumberingAfterBreak="0">
     <w:nsid w:val="69F109FE"/>
     <w:multiLevelType w:val="multilevel"/>
-    <w:tmpl w:val="181EB25E"/>
+    <w:tmpl w:val="4A2CE8DC"/>
     <w:lvl w:ilvl="0">
       <w:start w:val="1"/>
       <w:numFmt w:val="bullet"/>
+      <w:lvlText w:val=""/>
+      <w:lvlJc w:val="left"/>
+      <w:pPr>
+        <w:ind w:left="1440" w:hanging="360"/>
+      </w:pPr>
+      <w:rPr>
+        <w:rFonts w:ascii="Symbol" w:hAnsi="Symbol" w:hint="default"/>
+        <w:u w:val="none"/>
+      </w:rPr>
+    </w:lvl>
+    <w:lvl w:ilvl="1">
+      <w:start w:val="1"/>
+      <w:numFmt w:val="bullet"/>
+      <w:lvlText w:val="○"/>
+      <w:lvlJc w:val="left"/>
+      <w:pPr>
+        <w:ind w:left="2160" w:hanging="360"/>
+      </w:pPr>
+      <w:rPr>
+        <w:u w:val="none"/>
+      </w:rPr>
+    </w:lvl>
+    <w:lvl w:ilvl="2">
+      <w:start w:val="1"/>
+      <w:numFmt w:val="bullet"/>
+      <w:lvlText w:val="■"/>
+      <w:lvlJc w:val="left"/>
+      <w:pPr>
+        <w:ind w:left="2880" w:hanging="360"/>
+      </w:pPr>
+      <w:rPr>
+        <w:u w:val="none"/>
+      </w:rPr>
+    </w:lvl>
+    <w:lvl w:ilvl="3">
+      <w:start w:val="1"/>
+      <w:numFmt w:val="bullet"/>
       <w:lvlText w:val="●"/>
       <w:lvlJc w:val="left"/>
       <w:pPr>
-        <w:ind w:left="1440" w:hanging="360"/>
+        <w:ind w:left="3600" w:hanging="360"/>
       </w:pPr>
       <w:rPr>
         <w:u w:val="none"/>
       </w:rPr>
     </w:lvl>
-    <w:lvl w:ilvl="1">
+    <w:lvl w:ilvl="4">
       <w:start w:val="1"/>
       <w:numFmt w:val="bullet"/>
       <w:lvlText w:val="○"/>
       <w:lvlJc w:val="left"/>
       <w:pPr>
-        <w:ind w:left="2160" w:hanging="360"/>
+        <w:ind w:left="4320" w:hanging="360"/>
       </w:pPr>
       <w:rPr>
         <w:u w:val="none"/>
       </w:rPr>
     </w:lvl>
-    <w:lvl w:ilvl="2">
+    <w:lvl w:ilvl="5">
       <w:start w:val="1"/>
       <w:numFmt w:val="bullet"/>
       <w:lvlText w:val="■"/>
       <w:lvlJc w:val="left"/>
       <w:pPr>
-        <w:ind w:left="2880" w:hanging="360"/>
+        <w:ind w:left="5040" w:hanging="360"/>
       </w:pPr>
       <w:rPr>
         <w:u w:val="none"/>
       </w:rPr>
     </w:lvl>
-    <w:lvl w:ilvl="3">
+    <w:lvl w:ilvl="6">
       <w:start w:val="1"/>
       <w:numFmt w:val="bullet"/>
       <w:lvlText w:val="●"/>
       <w:lvlJc w:val="left"/>
       <w:pPr>
-        <w:ind w:left="3600" w:hanging="360"/>
+        <w:ind w:left="5760" w:hanging="360"/>
       </w:pPr>
       <w:rPr>
         <w:u w:val="none"/>
       </w:rPr>
     </w:lvl>
-    <w:lvl w:ilvl="4">
+    <w:lvl w:ilvl="7">
       <w:start w:val="1"/>
       <w:numFmt w:val="bullet"/>
       <w:lvlText w:val="○"/>
       <w:lvlJc w:val="left"/>
       <w:pPr>
-        <w:ind w:left="4320" w:hanging="360"/>
+        <w:ind w:left="6480" w:hanging="360"/>
       </w:pPr>
       <w:rPr>
         <w:u w:val="none"/>
       </w:rPr>
     </w:lvl>
-    <w:lvl w:ilvl="5">
+    <w:lvl w:ilvl="8">
       <w:start w:val="1"/>
       <w:numFmt w:val="bullet"/>
       <w:lvlText w:val="■"/>
       <w:lvlJc w:val="left"/>
       <w:pPr>
-        <w:ind w:left="5040" w:hanging="360"/>
+        <w:ind w:left="7200" w:hanging="360"/>
       </w:pPr>
       <w:rPr>
         <w:u w:val="none"/>
       </w:rPr>
     </w:lvl>
-    <w:lvl w:ilvl="6">
-      <w:start w:val="1"/>
-      <w:numFmt w:val="bullet"/>
-      <w:lvlText w:val="●"/>
-      <w:lvlJc w:val="left"/>
-      <w:pPr>
-        <w:ind w:left="5760" w:hanging="360"/>
-      </w:pPr>
-      <w:rPr>
-        <w:u w:val="none"/>
-      </w:rPr>
-    </w:lvl>
-    <w:lvl w:ilvl="7">
-      <w:start w:val="1"/>
-      <w:numFmt w:val="bullet"/>
-      <w:lvlText w:val="○"/>
-      <w:lvlJc w:val="left"/>
-      <w:pPr>
-        <w:ind w:left="6480" w:hanging="360"/>
-      </w:pPr>
-      <w:rPr>
-        <w:u w:val="none"/>
-      </w:rPr>
-    </w:lvl>
-    <w:lvl w:ilvl="8">
-      <w:start w:val="1"/>
-      <w:numFmt w:val="bullet"/>
-      <w:lvlText w:val="■"/>
-      <w:lvlJc w:val="left"/>
-      <w:pPr>
-        <w:ind w:left="7200" w:hanging="360"/>
-      </w:pPr>
-      <w:rPr>
-        <w:u w:val="none"/>
+  </w:abstractNum>
+  <w:abstractNum w:abstractNumId="8" w15:restartNumberingAfterBreak="0">
+    <w:nsid w:val="75115073"/>
+    <w:multiLevelType w:val="hybridMultilevel"/>
+    <w:tmpl w:val="E84C4F58"/>
+    <w:lvl w:ilvl="0" w:tplc="14090003">
+      <w:start w:val="1"/>
+      <w:numFmt w:val="bullet"/>
+      <w:lvlText w:val="o"/>
+      <w:lvlJc w:val="left"/>
+      <w:pPr>
+        <w:ind w:left="1781" w:hanging="360"/>
+      </w:pPr>
+      <w:rPr>
+        <w:rFonts w:ascii="Courier New" w:hAnsi="Courier New" w:cs="Courier New" w:hint="default"/>
+      </w:rPr>
+    </w:lvl>
+    <w:lvl w:ilvl="1" w:tplc="14090003" w:tentative="1">
+      <w:start w:val="1"/>
+      <w:numFmt w:val="bullet"/>
+      <w:lvlText w:val="o"/>
+      <w:lvlJc w:val="left"/>
+      <w:pPr>
+        <w:ind w:left="2501" w:hanging="360"/>
+      </w:pPr>
+      <w:rPr>
+        <w:rFonts w:ascii="Courier New" w:hAnsi="Courier New" w:cs="Courier New" w:hint="default"/>
+      </w:rPr>
+    </w:lvl>
+    <w:lvl w:ilvl="2" w:tplc="14090005" w:tentative="1">
+      <w:start w:val="1"/>
+      <w:numFmt w:val="bullet"/>
+      <w:lvlText w:val=""/>
+      <w:lvlJc w:val="left"/>
+      <w:pPr>
+        <w:ind w:left="3221" w:hanging="360"/>
+      </w:pPr>
+      <w:rPr>
+        <w:rFonts w:ascii="Wingdings" w:hAnsi="Wingdings" w:hint="default"/>
+      </w:rPr>
+    </w:lvl>
+    <w:lvl w:ilvl="3" w:tplc="14090001" w:tentative="1">
+      <w:start w:val="1"/>
+      <w:numFmt w:val="bullet"/>
+      <w:lvlText w:val=""/>
+      <w:lvlJc w:val="left"/>
+      <w:pPr>
+        <w:ind w:left="3941" w:hanging="360"/>
+      </w:pPr>
+      <w:rPr>
+        <w:rFonts w:ascii="Symbol" w:hAnsi="Symbol" w:hint="default"/>
+      </w:rPr>
+    </w:lvl>
+    <w:lvl w:ilvl="4" w:tplc="14090003" w:tentative="1">
+      <w:start w:val="1"/>
+      <w:numFmt w:val="bullet"/>
+      <w:lvlText w:val="o"/>
+      <w:lvlJc w:val="left"/>
+      <w:pPr>
+        <w:ind w:left="4661" w:hanging="360"/>
+      </w:pPr>
+      <w:rPr>
+        <w:rFonts w:ascii="Courier New" w:hAnsi="Courier New" w:cs="Courier New" w:hint="default"/>
+      </w:rPr>
+    </w:lvl>
+    <w:lvl w:ilvl="5" w:tplc="14090005" w:tentative="1">
+      <w:start w:val="1"/>
+      <w:numFmt w:val="bullet"/>
+      <w:lvlText w:val=""/>
+      <w:lvlJc w:val="left"/>
+      <w:pPr>
+        <w:ind w:left="5381" w:hanging="360"/>
+      </w:pPr>
+      <w:rPr>
+        <w:rFonts w:ascii="Wingdings" w:hAnsi="Wingdings" w:hint="default"/>
+      </w:rPr>
+    </w:lvl>
+    <w:lvl w:ilvl="6" w:tplc="14090001" w:tentative="1">
+      <w:start w:val="1"/>
+      <w:numFmt w:val="bullet"/>
+      <w:lvlText w:val=""/>
+      <w:lvlJc w:val="left"/>
+      <w:pPr>
+        <w:ind w:left="6101" w:hanging="360"/>
+      </w:pPr>
+      <w:rPr>
+        <w:rFonts w:ascii="Symbol" w:hAnsi="Symbol" w:hint="default"/>
+      </w:rPr>
+    </w:lvl>
+    <w:lvl w:ilvl="7" w:tplc="14090003" w:tentative="1">
+      <w:start w:val="1"/>
+      <w:numFmt w:val="bullet"/>
+      <w:lvlText w:val="o"/>
+      <w:lvlJc w:val="left"/>
+      <w:pPr>
+        <w:ind w:left="6821" w:hanging="360"/>
+      </w:pPr>
+      <w:rPr>
+        <w:rFonts w:ascii="Courier New" w:hAnsi="Courier New" w:cs="Courier New" w:hint="default"/>
+      </w:rPr>
+    </w:lvl>
+    <w:lvl w:ilvl="8" w:tplc="14090005" w:tentative="1">
+      <w:start w:val="1"/>
+      <w:numFmt w:val="bullet"/>
+      <w:lvlText w:val=""/>
+      <w:lvlJc w:val="left"/>
+      <w:pPr>
+        <w:ind w:left="7541" w:hanging="360"/>
+      </w:pPr>
+      <w:rPr>
+        <w:rFonts w:ascii="Wingdings" w:hAnsi="Wingdings" w:hint="default"/>
       </w:rPr>
     </w:lvl>
   </w:abstractNum>
   <w:num w:numId="1">
+    <w:abstractNumId w:val="4"/>
+  </w:num>
+  <w:num w:numId="2">
+    <w:abstractNumId w:val="7"/>
+  </w:num>
+  <w:num w:numId="3">
     <w:abstractNumId w:val="1"/>
   </w:num>
-  <w:num w:numId="2">
+  <w:num w:numId="4">
+    <w:abstractNumId w:val="8"/>
+  </w:num>
+  <w:num w:numId="5">
+    <w:abstractNumId w:val="3"/>
+  </w:num>
+  <w:num w:numId="6">
     <w:abstractNumId w:val="2"/>
   </w:num>
-  <w:num w:numId="3">
+  <w:num w:numId="7">
+    <w:abstractNumId w:val="5"/>
+  </w:num>
+  <w:num w:numId="8">
+    <w:abstractNumId w:val="6"/>
+  </w:num>
+  <w:num w:numId="9">
     <w:abstractNumId w:val="0"/>
   </w:num>
 </w:numbering>
@@ -4509,6 +5521,17 @@
       <w:szCs w:val="30"/>
     </w:rPr>
   </w:style>
+  <w:style w:type="paragraph" w:styleId="ListParagraph">
+    <w:name w:val="List Paragraph"/>
+    <w:basedOn w:val="Normal"/>
+    <w:uiPriority w:val="34"/>
+    <w:qFormat/>
+    <w:rsid w:val="00FA3983"/>
+    <w:pPr>
+      <w:ind w:left="720"/>
+      <w:contextualSpacing/>
+    </w:pPr>
+  </w:style>
 </w:styles>
 </file>
 

</xml_diff>